<commit_message>
add char walk left right
</commit_message>
<xml_diff>
--- a/GameDesign.docx
+++ b/GameDesign.docx
@@ -1162,9 +1162,6 @@
           <w:numId w:val="2"/>
         </w:numPr>
         <w:ind w:leftChars="0"/>
-        <w:rPr>
-          <w:rFonts w:hint="eastAsia"/>
-        </w:rPr>
       </w:pPr>
       <w:r>
         <w:rPr>
@@ -1180,6 +1177,62 @@
           <w:rFonts w:hint="eastAsia"/>
         </w:rPr>
         <w:t>의 피해를 입힘</w:t>
+      </w:r>
+    </w:p>
+    <w:p>
+      <w:r>
+        <w:rPr>
+          <w:rFonts w:hint="eastAsia"/>
+        </w:rPr>
+        <w:t>맵</w:t>
+      </w:r>
+    </w:p>
+    <w:p>
+      <w:pPr>
+        <w:rPr>
+          <w:rFonts w:hint="eastAsia"/>
+        </w:rPr>
+      </w:pPr>
+      <w:r>
+        <w:rPr>
+          <w:noProof/>
+        </w:rPr>
+        <w:lastRenderedPageBreak/>
+        <w:drawing>
+          <wp:inline distT="0" distB="0" distL="0" distR="0" wp14:anchorId="7F72A98A" wp14:editId="057BA198">
+            <wp:extent cx="5731510" cy="4619625"/>
+            <wp:effectExtent l="0" t="0" r="2540" b="9525"/>
+            <wp:docPr id="1" name="그림 1"/>
+            <wp:cNvGraphicFramePr>
+              <a:graphicFrameLocks xmlns:a="http://schemas.openxmlformats.org/drawingml/2006/main" noChangeAspect="1"/>
+            </wp:cNvGraphicFramePr>
+            <a:graphic xmlns:a="http://schemas.openxmlformats.org/drawingml/2006/main">
+              <a:graphicData uri="http://schemas.openxmlformats.org/drawingml/2006/picture">
+                <pic:pic xmlns:pic="http://schemas.openxmlformats.org/drawingml/2006/picture">
+                  <pic:nvPicPr>
+                    <pic:cNvPr id="1" name=""/>
+                    <pic:cNvPicPr/>
+                  </pic:nvPicPr>
+                  <pic:blipFill>
+                    <a:blip r:embed="rId8"/>
+                    <a:stretch>
+                      <a:fillRect/>
+                    </a:stretch>
+                  </pic:blipFill>
+                  <pic:spPr>
+                    <a:xfrm>
+                      <a:off x="0" y="0"/>
+                      <a:ext cx="5731510" cy="4619625"/>
+                    </a:xfrm>
+                    <a:prstGeom prst="rect">
+                      <a:avLst/>
+                    </a:prstGeom>
+                  </pic:spPr>
+                </pic:pic>
+              </a:graphicData>
+            </a:graphic>
+          </wp:inline>
+        </w:drawing>
       </w:r>
       <w:bookmarkStart w:id="0" w:name="_GoBack"/>
       <w:bookmarkEnd w:id="0"/>

</xml_diff>